<commit_message>
commit final de la base de datos  segundo corte
</commit_message>
<xml_diff>
--- a/docs/Informe de bases de datos.docx
+++ b/docs/Informe de bases de datos.docx
@@ -367,6 +367,9 @@
     </w:p>
     <w:p>
       <w:r>
+        <w:rPr>
+          <w:noProof/>
+        </w:rPr>
         <w:drawing>
           <wp:inline distT="0" distB="0" distL="0" distR="0" wp14:anchorId="7DB102DE" wp14:editId="3474CF5C">
             <wp:extent cx="4791744" cy="1562318"/>
@@ -420,13 +423,7 @@
     </w:p>
     <w:p>
       <w:r>
-        <w:t xml:space="preserve">   -</w:t>
-      </w:r>
-      <w:r>
-        <w:t>F</w:t>
-      </w:r>
-      <w:r>
-        <w:t>unción: Guarda opciones de género para los usuarios.</w:t>
+        <w:t xml:space="preserve">   -Función: Guarda opciones de género para los usuarios.</w:t>
       </w:r>
     </w:p>
     <w:p>
@@ -452,6 +449,9 @@
     </w:p>
     <w:p>
       <w:r>
+        <w:rPr>
+          <w:noProof/>
+        </w:rPr>
         <w:drawing>
           <wp:inline distT="0" distB="0" distL="0" distR="0" wp14:anchorId="7296C410" wp14:editId="70A54762">
             <wp:extent cx="5400040" cy="1224915"/>
@@ -509,31 +509,22 @@
     </w:p>
     <w:p>
       <w:r>
-        <w:t xml:space="preserve">   - Conexiones: Conecta con</w:t>
-      </w:r>
+        <w:t xml:space="preserve">   - Conexiones: Conecta con </w:t>
+      </w:r>
+      <w:proofErr w:type="spellStart"/>
+      <w:proofErr w:type="gramStart"/>
+      <w:r>
+        <w:t>users</w:t>
+      </w:r>
+      <w:proofErr w:type="spellEnd"/>
+      <w:r>
+        <w:t xml:space="preserve">  y</w:t>
+      </w:r>
+      <w:proofErr w:type="gramEnd"/>
       <w:r>
         <w:t xml:space="preserve"> </w:t>
       </w:r>
       <w:proofErr w:type="spellStart"/>
-      <w:proofErr w:type="gramStart"/>
-      <w:r>
-        <w:t>users</w:t>
-      </w:r>
-      <w:proofErr w:type="spellEnd"/>
-      <w:r>
-        <w:t xml:space="preserve"> </w:t>
-      </w:r>
-      <w:r>
-        <w:t xml:space="preserve"> </w:t>
-      </w:r>
-      <w:r>
-        <w:t>y</w:t>
-      </w:r>
-      <w:proofErr w:type="gramEnd"/>
-      <w:r>
-        <w:t xml:space="preserve"> </w:t>
-      </w:r>
-      <w:proofErr w:type="spellStart"/>
       <w:r>
         <w:t>gender</w:t>
       </w:r>
@@ -560,6 +551,9 @@
     </w:p>
     <w:p>
       <w:r>
+        <w:rPr>
+          <w:noProof/>
+        </w:rPr>
         <w:lastRenderedPageBreak/>
         <w:drawing>
           <wp:inline distT="0" distB="0" distL="0" distR="0" wp14:anchorId="1D6145DC" wp14:editId="2025D28E">
@@ -631,6 +625,9 @@
     </w:p>
     <w:p>
       <w:r>
+        <w:rPr>
+          <w:noProof/>
+        </w:rPr>
         <w:drawing>
           <wp:inline distT="0" distB="0" distL="0" distR="0" wp14:anchorId="6AFF1D1F" wp14:editId="0CB3BD4B">
             <wp:extent cx="4515480" cy="1238423"/>
@@ -688,10 +685,7 @@
     </w:p>
     <w:p>
       <w:r>
-        <w:t xml:space="preserve">   - Conexiones: Relaciona</w:t>
-      </w:r>
-      <w:r>
-        <w:t xml:space="preserve"> </w:t>
+        <w:t xml:space="preserve">   - Conexiones: Relaciona </w:t>
       </w:r>
       <w:proofErr w:type="spellStart"/>
       <w:proofErr w:type="gramStart"/>
@@ -700,10 +694,7 @@
       </w:r>
       <w:proofErr w:type="spellEnd"/>
       <w:r>
-        <w:t xml:space="preserve"> </w:t>
-      </w:r>
-      <w:r>
-        <w:t xml:space="preserve"> y</w:t>
+        <w:t xml:space="preserve">  y</w:t>
       </w:r>
       <w:proofErr w:type="gramEnd"/>
       <w:r>
@@ -728,6 +719,9 @@
     </w:p>
     <w:p>
       <w:r>
+        <w:rPr>
+          <w:noProof/>
+        </w:rPr>
         <w:drawing>
           <wp:inline distT="0" distB="0" distL="0" distR="0" wp14:anchorId="6BA8A2AC" wp14:editId="1AF37C1B">
             <wp:extent cx="3972479" cy="1876687"/>
@@ -807,6 +801,9 @@
     </w:p>
     <w:p>
       <w:r>
+        <w:rPr>
+          <w:noProof/>
+        </w:rPr>
         <w:drawing>
           <wp:inline distT="0" distB="0" distL="0" distR="0" wp14:anchorId="2DFB057D" wp14:editId="4895EF0D">
             <wp:extent cx="4372585" cy="1714739"/>
@@ -864,16 +861,7 @@
     </w:p>
     <w:p>
       <w:r>
-        <w:t xml:space="preserve">   - Conexiones</w:t>
-      </w:r>
-      <w:r>
-        <w:t>:</w:t>
-      </w:r>
-      <w:r>
-        <w:t xml:space="preserve"> Se conecta con</w:t>
-      </w:r>
-      <w:r>
-        <w:t xml:space="preserve"> </w:t>
+        <w:t xml:space="preserve">   - Conexiones: Se conecta con </w:t>
       </w:r>
       <w:proofErr w:type="spellStart"/>
       <w:r>
@@ -894,6 +882,9 @@
     </w:p>
     <w:p>
       <w:r>
+        <w:rPr>
+          <w:noProof/>
+        </w:rPr>
         <w:drawing>
           <wp:inline distT="0" distB="0" distL="0" distR="0" wp14:anchorId="7F5949F7" wp14:editId="49F4F1BD">
             <wp:extent cx="3648584" cy="1257475"/>
@@ -1020,6 +1011,9 @@
     </w:p>
     <w:p>
       <w:r>
+        <w:rPr>
+          <w:noProof/>
+        </w:rPr>
         <w:drawing>
           <wp:inline distT="0" distB="0" distL="0" distR="0" wp14:anchorId="4E855A73" wp14:editId="2FEAC0D1">
             <wp:extent cx="4629796" cy="2343477"/>
@@ -1115,6 +1109,9 @@
     </w:p>
     <w:p>
       <w:r>
+        <w:rPr>
+          <w:noProof/>
+        </w:rPr>
         <w:drawing>
           <wp:inline distT="0" distB="0" distL="0" distR="0" wp14:anchorId="4E02157A" wp14:editId="0AFBD1C4">
             <wp:extent cx="4972744" cy="2438740"/>
@@ -1164,13 +1161,7 @@
     </w:p>
     <w:p>
       <w:r>
-        <w:t xml:space="preserve">    - Función</w:t>
-      </w:r>
-      <w:r>
-        <w:t>:</w:t>
-      </w:r>
-      <w:r>
-        <w:t xml:space="preserve"> Almacena tipos de medios (ej. imagen, audio) para las lecciones.</w:t>
+        <w:t xml:space="preserve">    - Función: Almacena tipos de medios (ej. imagen, audio) para las lecciones.</w:t>
       </w:r>
     </w:p>
     <w:p>
@@ -1187,10 +1178,7 @@
       </w:r>
       <w:proofErr w:type="spellStart"/>
       <w:r>
-        <w:t>idMediaFil</w:t>
-      </w:r>
-      <w:r>
-        <w:t>e</w:t>
+        <w:t>idMediaFile</w:t>
       </w:r>
       <w:proofErr w:type="spellEnd"/>
       <w:r>
@@ -1199,6 +1187,9 @@
     </w:p>
     <w:p>
       <w:r>
+        <w:rPr>
+          <w:noProof/>
+        </w:rPr>
         <w:drawing>
           <wp:inline distT="0" distB="0" distL="0" distR="0" wp14:anchorId="723A1FFC" wp14:editId="3C238754">
             <wp:extent cx="4725059" cy="1362265"/>
@@ -1309,6 +1300,9 @@
     </w:p>
     <w:p>
       <w:r>
+        <w:rPr>
+          <w:noProof/>
+        </w:rPr>
         <w:lastRenderedPageBreak/>
         <w:drawing>
           <wp:inline distT="0" distB="0" distL="0" distR="0" wp14:anchorId="1363974F" wp14:editId="219B881B">
@@ -1357,10 +1351,7 @@
       </w:r>
       <w:proofErr w:type="spellEnd"/>
       <w:r>
-        <w:t>:</w:t>
-      </w:r>
-      <w:r>
-        <w:t xml:space="preserve">  </w:t>
+        <w:t xml:space="preserve">:  </w:t>
       </w:r>
     </w:p>
     <w:p>
@@ -1391,6 +1382,9 @@
     </w:p>
     <w:p>
       <w:r>
+        <w:rPr>
+          <w:noProof/>
+        </w:rPr>
         <w:drawing>
           <wp:inline distT="0" distB="0" distL="0" distR="0" wp14:anchorId="689C2564" wp14:editId="1F7E5903">
             <wp:extent cx="4324954" cy="1295581"/>
@@ -1473,20 +1467,11 @@
       </w:r>
       <w:proofErr w:type="gramStart"/>
       <w:r>
-        <w:t>mediante</w:t>
-      </w:r>
-      <w:r>
-        <w:t xml:space="preserve"> </w:t>
-      </w:r>
-      <w:r>
-        <w:t xml:space="preserve"> </w:t>
-      </w:r>
-      <w:proofErr w:type="spellStart"/>
-      <w:r>
-        <w:t>idUse</w:t>
-      </w:r>
-      <w:r>
-        <w:t>r</w:t>
+        <w:t xml:space="preserve">mediante  </w:t>
+      </w:r>
+      <w:proofErr w:type="spellStart"/>
+      <w:r>
+        <w:t>idUser</w:t>
       </w:r>
       <w:proofErr w:type="spellEnd"/>
       <w:proofErr w:type="gramEnd"/>
@@ -1512,6 +1497,9 @@
     </w:p>
     <w:p>
       <w:r>
+        <w:rPr>
+          <w:noProof/>
+        </w:rPr>
         <w:lastRenderedPageBreak/>
         <w:drawing>
           <wp:inline distT="0" distB="0" distL="0" distR="0" wp14:anchorId="079ACA94" wp14:editId="1800C826">
@@ -1551,6 +1539,17 @@
       </w:r>
     </w:p>
     <w:p/>
+    <w:p/>
+    <w:p>
+      <w:r>
+        <w:t>Referencia</w:t>
+      </w:r>
+    </w:p>
+    <w:p>
+      <w:r>
+        <w:t>https://github.com/EmerIlesS/desarrollo-de-dase-de-datos-proyecto-</w:t>
+      </w:r>
+    </w:p>
     <w:sectPr>
       <w:pgSz w:w="11906" w:h="16838"/>
       <w:pgMar w:top="1417" w:right="1701" w:bottom="1417" w:left="1701" w:header="708" w:footer="708" w:gutter="0"/>
@@ -2217,6 +2216,7 @@
   <w:style w:type="character" w:default="1" w:styleId="Fuentedeprrafopredeter">
     <w:name w:val="Default Paragraph Font"/>
     <w:uiPriority w:val="1"/>
+    <w:semiHidden/>
     <w:unhideWhenUsed/>
   </w:style>
   <w:style w:type="table" w:default="1" w:styleId="Tablanormal">

</xml_diff>